<commit_message>
document task 12 updated
</commit_message>
<xml_diff>
--- a/ch.bfh.bti7081.s2013.black/doc/taskRepository/CS1/Task12/CS1 Task 12 DRAFT.docx
+++ b/ch.bfh.bti7081.s2013.black/doc/taskRepository/CS1/Task12/CS1 Task 12 DRAFT.docx
@@ -26,8 +26,6 @@
       </w:r>
     </w:p>
     <w:p>
-      <w:bookmarkStart w:id="0" w:name="_GoBack"/>
-      <w:bookmarkEnd w:id="0"/>
       <w:r>
         <w:t xml:space="preserve">Das State Pattern ermöglicht die elegante Modellierung von zustandsabhängigen Verhalten eines Objekts. </w:t>
       </w:r>
@@ -747,6 +745,9 @@
       <w:r>
         <w:t>Anwendungsfälle</w:t>
       </w:r>
+      <w:r>
+        <w:t xml:space="preserve"> allgemein</w:t>
+      </w:r>
     </w:p>
     <w:p>
       <w:r>
@@ -847,9 +848,595 @@
         <w:t>usw.</w:t>
       </w:r>
     </w:p>
+    <w:p>
+      <w:pPr>
+        <w:pStyle w:val="berschrift1"/>
+      </w:pPr>
+      <w:r>
+        <w:lastRenderedPageBreak/>
+        <w:t xml:space="preserve">Beispiel </w:t>
+      </w:r>
+      <w:r>
+        <w:t>mobile Applikation "</w:t>
+      </w:r>
+      <w:r>
+        <w:t>Apollo</w:t>
+      </w:r>
+      <w:r>
+        <w:t>"</w:t>
+      </w:r>
+    </w:p>
+    <w:p>
+      <w:r>
+        <w:t>In unserer m</w:t>
+      </w:r>
+      <w:r>
+        <w:t>obilen Applikation wird die Menü</w:t>
+      </w:r>
+      <w:r>
+        <w:t>steuerung mittels State Pattern realisiert.</w:t>
+      </w:r>
+      <w:r>
+        <w:t xml:space="preserve"> Auf der Einstiegsseite </w:t>
+      </w:r>
+      <w:r>
+        <w:t xml:space="preserve">stehen verschiedene Module der Applikation zur Verfügung. </w:t>
+      </w:r>
+      <w:r>
+        <w:t>Via Buttonklick gelangt man zu den Unterseiten der einzelnen Module. Jede Unterseite beinhaltet einen "back"-Button</w:t>
+      </w:r>
+      <w:r>
+        <w:t>, mit welchem man auf die vorherige Seite zurückspringen kann.</w:t>
+      </w:r>
+    </w:p>
+    <w:p/>
+    <w:p>
+      <w:r>
+        <w:rPr>
+          <w:noProof/>
+          <w:lang w:eastAsia="de-CH"/>
+        </w:rPr>
+        <w:pict>
+          <v:shapetype id="_x0000_t202" coordsize="21600,21600" o:spt="202" path="m,l,21600r21600,l21600,xe">
+            <v:stroke joinstyle="miter"/>
+            <v:path gradientshapeok="t" o:connecttype="rect"/>
+          </v:shapetype>
+          <v:shape id="_x0000_s1048" type="#_x0000_t202" style="position:absolute;margin-left:297.85pt;margin-top:6.05pt;width:47.75pt;height:13.65pt;z-index:251671552" filled="f" stroked="f">
+            <v:textbox inset="0,1mm,0,0">
+              <w:txbxContent>
+                <w:p>
+                  <w:pPr>
+                    <w:jc w:val="center"/>
+                    <w:rPr>
+                      <w:sz w:val="16"/>
+                    </w:rPr>
+                  </w:pPr>
+                  <w:r>
+                    <w:rPr>
+                      <w:sz w:val="16"/>
+                    </w:rPr>
+                    <w:t>init()</w:t>
+                  </w:r>
+                </w:p>
+              </w:txbxContent>
+            </v:textbox>
+          </v:shape>
+        </w:pict>
+      </w:r>
+      <w:r>
+        <w:rPr>
+          <w:noProof/>
+          <w:lang w:eastAsia="de-CH"/>
+        </w:rPr>
+        <w:pict>
+          <v:shape id="_x0000_s1047" type="#_x0000_t202" style="position:absolute;margin-left:135.4pt;margin-top:6.05pt;width:47.75pt;height:13.65pt;z-index:251670528" filled="f" stroked="f">
+            <v:textbox inset="0,1mm,0,0">
+              <w:txbxContent>
+                <w:p>
+                  <w:pPr>
+                    <w:jc w:val="center"/>
+                    <w:rPr>
+                      <w:sz w:val="16"/>
+                    </w:rPr>
+                  </w:pPr>
+                  <w:r>
+                    <w:rPr>
+                      <w:sz w:val="16"/>
+                    </w:rPr>
+                    <w:t>init()</w:t>
+                  </w:r>
+                </w:p>
+              </w:txbxContent>
+            </v:textbox>
+          </v:shape>
+        </w:pict>
+      </w:r>
+      <w:r>
+        <w:rPr>
+          <w:noProof/>
+          <w:lang w:eastAsia="de-CH"/>
+        </w:rPr>
+        <w:pict>
+          <v:shapetype id="_x0000_t32" coordsize="21600,21600" o:spt="32" o:oned="t" path="m,l21600,21600e" filled="f">
+            <v:path arrowok="t" fillok="f" o:connecttype="none"/>
+            <o:lock v:ext="edit" shapetype="t"/>
+          </v:shapetype>
+          <v:shape id="_x0000_s1044" type="#_x0000_t32" style="position:absolute;margin-left:297.85pt;margin-top:6.05pt;width:47.75pt;height:0;z-index:251667456" o:connectortype="straight"/>
+        </w:pict>
+      </w:r>
+      <w:r>
+        <w:rPr>
+          <w:noProof/>
+          <w:lang w:eastAsia="de-CH"/>
+        </w:rPr>
+        <w:pict>
+          <v:shape id="_x0000_s1043" type="#_x0000_t32" style="position:absolute;margin-left:135.4pt;margin-top:6.05pt;width:47.75pt;height:0;z-index:251666432" o:connectortype="straight"/>
+        </w:pict>
+      </w:r>
+      <w:r>
+        <w:rPr>
+          <w:noProof/>
+          <w:lang w:eastAsia="de-CH"/>
+        </w:rPr>
+        <w:pict>
+          <v:shape id="_x0000_s1040" type="#_x0000_t32" style="position:absolute;margin-left:345.6pt;margin-top:6.05pt;width:0;height:13.65pt;flip:y;z-index:251663360" o:connectortype="straight">
+            <v:stroke startarrow="block" startarrowwidth="narrow" endarrowwidth="narrow"/>
+          </v:shape>
+        </w:pict>
+      </w:r>
+      <w:r>
+        <w:rPr>
+          <w:noProof/>
+          <w:lang w:eastAsia="de-CH"/>
+        </w:rPr>
+        <w:pict>
+          <v:shape id="_x0000_s1039" type="#_x0000_t32" style="position:absolute;margin-left:183.15pt;margin-top:6.05pt;width:0;height:13.65pt;flip:y;z-index:251662336" o:connectortype="straight">
+            <v:stroke startarrow="block" startarrowwidth="narrow" endarrowwidth="narrow"/>
+          </v:shape>
+        </w:pict>
+      </w:r>
+      <w:r>
+        <w:rPr>
+          <w:noProof/>
+          <w:lang w:eastAsia="de-CH"/>
+        </w:rPr>
+        <w:pict>
+          <v:shape id="_x0000_s1042" type="#_x0000_t32" style="position:absolute;margin-left:183.15pt;margin-top:153.85pt;width:0;height:13.65pt;flip:y;z-index:251665408" o:connectortype="straight"/>
+        </w:pict>
+      </w:r>
+      <w:r>
+        <w:rPr>
+          <w:noProof/>
+          <w:lang w:eastAsia="de-CH"/>
+        </w:rPr>
+        <w:pict>
+          <v:shape id="_x0000_s1041" type="#_x0000_t32" style="position:absolute;margin-left:345.6pt;margin-top:153.85pt;width:0;height:13.65pt;flip:y;z-index:251664384" o:connectortype="straight"/>
+        </w:pict>
+      </w:r>
+      <w:r>
+        <w:rPr>
+          <w:noProof/>
+          <w:lang w:eastAsia="de-CH"/>
+        </w:rPr>
+        <w:pict>
+          <v:shape id="_x0000_s1036" type="#_x0000_t32" style="position:absolute;margin-left:297.85pt;margin-top:6.05pt;width:0;height:13.65pt;flip:y;z-index:251659264" o:connectortype="straight"/>
+        </w:pict>
+      </w:r>
+      <w:r>
+        <w:rPr>
+          <w:noProof/>
+          <w:lang w:eastAsia="de-CH"/>
+        </w:rPr>
+        <w:pict>
+          <v:shape id="_x0000_s1035" type="#_x0000_t32" style="position:absolute;margin-left:135.4pt;margin-top:6.05pt;width:0;height:13.65pt;flip:y;z-index:251658240" o:connectortype="straight"/>
+        </w:pict>
+      </w:r>
+    </w:p>
+    <w:p/>
+    <w:tbl>
+      <w:tblPr>
+        <w:tblStyle w:val="Tabellengitternetz"/>
+        <w:tblW w:w="0" w:type="auto"/>
+        <w:tblBorders>
+          <w:top w:val="none" w:sz="0" w:space="0" w:color="auto"/>
+          <w:left w:val="none" w:sz="0" w:space="0" w:color="auto"/>
+          <w:bottom w:val="none" w:sz="0" w:space="0" w:color="auto"/>
+          <w:right w:val="none" w:sz="0" w:space="0" w:color="auto"/>
+          <w:insideH w:val="none" w:sz="0" w:space="0" w:color="auto"/>
+          <w:insideV w:val="none" w:sz="0" w:space="0" w:color="auto"/>
+        </w:tblBorders>
+        <w:tblLook w:val="04A0"/>
+      </w:tblPr>
+      <w:tblGrid>
+        <w:gridCol w:w="3259"/>
+        <w:gridCol w:w="3259"/>
+        <w:gridCol w:w="3260"/>
+      </w:tblGrid>
+      <w:tr>
+        <w:tc>
+          <w:tcPr>
+            <w:tcW w:w="3259" w:type="dxa"/>
+          </w:tcPr>
+          <w:p>
+            <w:r>
+              <w:rPr>
+                <w:noProof/>
+                <w:lang w:eastAsia="de-CH"/>
+              </w:rPr>
+              <w:drawing>
+                <wp:inline distT="0" distB="0" distL="0" distR="0">
+                  <wp:extent cx="1905270" cy="1620318"/>
+                  <wp:effectExtent l="19050" t="0" r="0" b="0"/>
+                  <wp:docPr id="4" name="Bild 6"/>
+                  <wp:cNvGraphicFramePr>
+                    <a:graphicFrameLocks xmlns:a="http://schemas.openxmlformats.org/drawingml/2006/main" noChangeAspect="1"/>
+                  </wp:cNvGraphicFramePr>
+                  <a:graphic xmlns:a="http://schemas.openxmlformats.org/drawingml/2006/main">
+                    <a:graphicData uri="http://schemas.openxmlformats.org/drawingml/2006/picture">
+                      <pic:pic xmlns:pic="http://schemas.openxmlformats.org/drawingml/2006/picture">
+                        <pic:nvPicPr>
+                          <pic:cNvPr id="0" name="Picture 6"/>
+                          <pic:cNvPicPr>
+                            <a:picLocks noChangeAspect="1" noChangeArrowheads="1"/>
+                          </pic:cNvPicPr>
+                        </pic:nvPicPr>
+                        <pic:blipFill>
+                          <a:blip r:embed="rId15">
+                            <a:extLst>
+                              <a:ext uri="{28A0092B-C50C-407E-A947-70E740481C1C}">
+                                <a14:useLocalDpi xmlns:a14="http://schemas.microsoft.com/office/drawing/2010/main" xmlns:wps="http://schemas.microsoft.com/office/word/2010/wordprocessingShape" xmlns:wpi="http://schemas.microsoft.com/office/word/2010/wordprocessingInk" xmlns:wpg="http://schemas.microsoft.com/office/word/2010/wordprocessingGroup" xmlns:w14="http://schemas.microsoft.com/office/word/2010/wordml" xmlns:w="http://schemas.openxmlformats.org/wordprocessingml/2006/main" xmlns:w10="urn:schemas-microsoft-com:office:word" xmlns:wp14="http://schemas.microsoft.com/office/word/2010/wordprocessingDrawing" xmlns:v="urn:schemas-microsoft-com:vml" xmlns:o="urn:schemas-microsoft-com:office:office" xmlns:mv="urn:schemas-microsoft-com:mac:vml" xmlns:mc="http://schemas.openxmlformats.org/markup-compatibility/2006" xmlns:mo="http://schemas.microsoft.com/office/mac/office/2008/main" xmlns:wpc="http://schemas.microsoft.com/office/word/2010/wordprocessingCanvas" xmlns="" val="0"/>
+                              </a:ext>
+                            </a:extLst>
+                          </a:blip>
+                          <a:srcRect/>
+                          <a:stretch>
+                            <a:fillRect/>
+                          </a:stretch>
+                        </pic:blipFill>
+                        <pic:spPr bwMode="auto">
+                          <a:xfrm>
+                            <a:off x="0" y="0"/>
+                            <a:ext cx="1905270" cy="1620318"/>
+                          </a:xfrm>
+                          <a:prstGeom prst="rect">
+                            <a:avLst/>
+                          </a:prstGeom>
+                          <a:noFill/>
+                          <a:ln>
+                            <a:noFill/>
+                          </a:ln>
+                        </pic:spPr>
+                      </pic:pic>
+                    </a:graphicData>
+                  </a:graphic>
+                </wp:inline>
+              </w:drawing>
+            </w:r>
+          </w:p>
+        </w:tc>
+        <w:tc>
+          <w:tcPr>
+            <w:tcW w:w="3259" w:type="dxa"/>
+          </w:tcPr>
+          <w:p>
+            <w:r>
+              <w:rPr>
+                <w:noProof/>
+                <w:lang w:eastAsia="de-CH"/>
+              </w:rPr>
+              <w:drawing>
+                <wp:inline distT="0" distB="0" distL="0" distR="0">
+                  <wp:extent cx="1905270" cy="1620318"/>
+                  <wp:effectExtent l="19050" t="0" r="0" b="0"/>
+                  <wp:docPr id="5" name="Bild 7"/>
+                  <wp:cNvGraphicFramePr>
+                    <a:graphicFrameLocks xmlns:a="http://schemas.openxmlformats.org/drawingml/2006/main" noChangeAspect="1"/>
+                  </wp:cNvGraphicFramePr>
+                  <a:graphic xmlns:a="http://schemas.openxmlformats.org/drawingml/2006/main">
+                    <a:graphicData uri="http://schemas.openxmlformats.org/drawingml/2006/picture">
+                      <pic:pic xmlns:pic="http://schemas.openxmlformats.org/drawingml/2006/picture">
+                        <pic:nvPicPr>
+                          <pic:cNvPr id="0" name="Picture 7"/>
+                          <pic:cNvPicPr>
+                            <a:picLocks noChangeAspect="1" noChangeArrowheads="1"/>
+                          </pic:cNvPicPr>
+                        </pic:nvPicPr>
+                        <pic:blipFill>
+                          <a:blip r:embed="rId16">
+                            <a:extLst>
+                              <a:ext uri="{28A0092B-C50C-407E-A947-70E740481C1C}">
+                                <a14:useLocalDpi xmlns:a14="http://schemas.microsoft.com/office/drawing/2010/main" xmlns:wps="http://schemas.microsoft.com/office/word/2010/wordprocessingShape" xmlns:wpi="http://schemas.microsoft.com/office/word/2010/wordprocessingInk" xmlns:wpg="http://schemas.microsoft.com/office/word/2010/wordprocessingGroup" xmlns:w14="http://schemas.microsoft.com/office/word/2010/wordml" xmlns:w="http://schemas.openxmlformats.org/wordprocessingml/2006/main" xmlns:w10="urn:schemas-microsoft-com:office:word" xmlns:wp14="http://schemas.microsoft.com/office/word/2010/wordprocessingDrawing" xmlns:v="urn:schemas-microsoft-com:vml" xmlns:o="urn:schemas-microsoft-com:office:office" xmlns:mv="urn:schemas-microsoft-com:mac:vml" xmlns:mc="http://schemas.openxmlformats.org/markup-compatibility/2006" xmlns:mo="http://schemas.microsoft.com/office/mac/office/2008/main" xmlns:wpc="http://schemas.microsoft.com/office/word/2010/wordprocessingCanvas" xmlns="" val="0"/>
+                              </a:ext>
+                            </a:extLst>
+                          </a:blip>
+                          <a:srcRect/>
+                          <a:stretch>
+                            <a:fillRect/>
+                          </a:stretch>
+                        </pic:blipFill>
+                        <pic:spPr bwMode="auto">
+                          <a:xfrm>
+                            <a:off x="0" y="0"/>
+                            <a:ext cx="1905270" cy="1620318"/>
+                          </a:xfrm>
+                          <a:prstGeom prst="rect">
+                            <a:avLst/>
+                          </a:prstGeom>
+                          <a:noFill/>
+                          <a:ln>
+                            <a:noFill/>
+                          </a:ln>
+                        </pic:spPr>
+                      </pic:pic>
+                    </a:graphicData>
+                  </a:graphic>
+                </wp:inline>
+              </w:drawing>
+            </w:r>
+          </w:p>
+        </w:tc>
+        <w:tc>
+          <w:tcPr>
+            <w:tcW w:w="3260" w:type="dxa"/>
+          </w:tcPr>
+          <w:p>
+            <w:r>
+              <w:rPr>
+                <w:noProof/>
+                <w:lang w:eastAsia="de-CH"/>
+              </w:rPr>
+              <w:drawing>
+                <wp:inline distT="0" distB="0" distL="0" distR="0">
+                  <wp:extent cx="1905270" cy="1617524"/>
+                  <wp:effectExtent l="19050" t="0" r="0" b="0"/>
+                  <wp:docPr id="6" name="Bild 8"/>
+                  <wp:cNvGraphicFramePr>
+                    <a:graphicFrameLocks xmlns:a="http://schemas.openxmlformats.org/drawingml/2006/main" noChangeAspect="1"/>
+                  </wp:cNvGraphicFramePr>
+                  <a:graphic xmlns:a="http://schemas.openxmlformats.org/drawingml/2006/main">
+                    <a:graphicData uri="http://schemas.openxmlformats.org/drawingml/2006/picture">
+                      <pic:pic xmlns:pic="http://schemas.openxmlformats.org/drawingml/2006/picture">
+                        <pic:nvPicPr>
+                          <pic:cNvPr id="0" name="Picture 8"/>
+                          <pic:cNvPicPr>
+                            <a:picLocks noChangeAspect="1" noChangeArrowheads="1"/>
+                          </pic:cNvPicPr>
+                        </pic:nvPicPr>
+                        <pic:blipFill>
+                          <a:blip r:embed="rId17">
+                            <a:extLst>
+                              <a:ext uri="{28A0092B-C50C-407E-A947-70E740481C1C}">
+                                <a14:useLocalDpi xmlns:a14="http://schemas.microsoft.com/office/drawing/2010/main" xmlns:wps="http://schemas.microsoft.com/office/word/2010/wordprocessingShape" xmlns:wpi="http://schemas.microsoft.com/office/word/2010/wordprocessingInk" xmlns:wpg="http://schemas.microsoft.com/office/word/2010/wordprocessingGroup" xmlns:w14="http://schemas.microsoft.com/office/word/2010/wordml" xmlns:w="http://schemas.openxmlformats.org/wordprocessingml/2006/main" xmlns:w10="urn:schemas-microsoft-com:office:word" xmlns:wp14="http://schemas.microsoft.com/office/word/2010/wordprocessingDrawing" xmlns:v="urn:schemas-microsoft-com:vml" xmlns:o="urn:schemas-microsoft-com:office:office" xmlns:mv="urn:schemas-microsoft-com:mac:vml" xmlns:mc="http://schemas.openxmlformats.org/markup-compatibility/2006" xmlns:mo="http://schemas.microsoft.com/office/mac/office/2008/main" xmlns:wpc="http://schemas.microsoft.com/office/word/2010/wordprocessingCanvas" xmlns="" val="0"/>
+                              </a:ext>
+                            </a:extLst>
+                          </a:blip>
+                          <a:srcRect/>
+                          <a:stretch>
+                            <a:fillRect/>
+                          </a:stretch>
+                        </pic:blipFill>
+                        <pic:spPr bwMode="auto">
+                          <a:xfrm>
+                            <a:off x="0" y="0"/>
+                            <a:ext cx="1905270" cy="1617524"/>
+                          </a:xfrm>
+                          <a:prstGeom prst="rect">
+                            <a:avLst/>
+                          </a:prstGeom>
+                          <a:noFill/>
+                          <a:ln>
+                            <a:noFill/>
+                          </a:ln>
+                        </pic:spPr>
+                      </pic:pic>
+                    </a:graphicData>
+                  </a:graphic>
+                </wp:inline>
+              </w:drawing>
+            </w:r>
+          </w:p>
+        </w:tc>
+      </w:tr>
+    </w:tbl>
+    <w:p>
+      <w:r>
+        <w:rPr>
+          <w:noProof/>
+          <w:lang w:eastAsia="de-CH"/>
+        </w:rPr>
+        <w:pict>
+          <v:shape id="_x0000_s1050" type="#_x0000_t202" style="position:absolute;margin-left:135.4pt;margin-top:3.3pt;width:47.75pt;height:13.65pt;z-index:251673600;mso-position-horizontal-relative:text;mso-position-vertical-relative:text" filled="f" stroked="f">
+            <v:textbox inset="0,0,0,1mm">
+              <w:txbxContent>
+                <w:p>
+                  <w:pPr>
+                    <w:jc w:val="center"/>
+                    <w:rPr>
+                      <w:sz w:val="16"/>
+                    </w:rPr>
+                  </w:pPr>
+                  <w:r>
+                    <w:rPr>
+                      <w:sz w:val="16"/>
+                    </w:rPr>
+                    <w:t>back()</w:t>
+                  </w:r>
+                </w:p>
+              </w:txbxContent>
+            </v:textbox>
+          </v:shape>
+        </w:pict>
+      </w:r>
+      <w:r>
+        <w:rPr>
+          <w:noProof/>
+          <w:lang w:eastAsia="de-CH"/>
+        </w:rPr>
+        <w:pict>
+          <v:shape id="_x0000_s1049" type="#_x0000_t202" style="position:absolute;margin-left:297.85pt;margin-top:3.3pt;width:47.75pt;height:13.65pt;z-index:251672576;mso-position-horizontal-relative:text;mso-position-vertical-relative:text" filled="f" stroked="f">
+            <v:textbox inset="0,0,0,1mm">
+              <w:txbxContent>
+                <w:p>
+                  <w:pPr>
+                    <w:jc w:val="center"/>
+                    <w:rPr>
+                      <w:sz w:val="16"/>
+                    </w:rPr>
+                  </w:pPr>
+                  <w:r>
+                    <w:rPr>
+                      <w:sz w:val="16"/>
+                    </w:rPr>
+                    <w:t>back()</w:t>
+                  </w:r>
+                </w:p>
+              </w:txbxContent>
+            </v:textbox>
+          </v:shape>
+        </w:pict>
+      </w:r>
+      <w:r>
+        <w:rPr>
+          <w:noProof/>
+          <w:lang w:eastAsia="de-CH"/>
+        </w:rPr>
+        <w:pict>
+          <v:shape id="_x0000_s1038" type="#_x0000_t32" style="position:absolute;margin-left:135.4pt;margin-top:3.3pt;width:0;height:13.65pt;flip:y;z-index:251661312;mso-position-horizontal-relative:text;mso-position-vertical-relative:text" o:connectortype="straight">
+            <v:stroke endarrow="block" endarrowwidth="narrow"/>
+          </v:shape>
+        </w:pict>
+      </w:r>
+      <w:r>
+        <w:rPr>
+          <w:noProof/>
+          <w:lang w:eastAsia="de-CH"/>
+        </w:rPr>
+        <w:pict>
+          <v:shape id="_x0000_s1037" type="#_x0000_t32" style="position:absolute;margin-left:297.85pt;margin-top:3.3pt;width:0;height:13.65pt;flip:y;z-index:251660288;mso-position-horizontal-relative:text;mso-position-vertical-relative:text" o:connectortype="straight">
+            <v:stroke endarrow="block" endarrowwidth="narrow"/>
+          </v:shape>
+        </w:pict>
+      </w:r>
+    </w:p>
+    <w:p>
+      <w:r>
+        <w:rPr>
+          <w:noProof/>
+          <w:lang w:eastAsia="de-CH"/>
+        </w:rPr>
+        <w:pict>
+          <v:shape id="_x0000_s1046" type="#_x0000_t32" style="position:absolute;margin-left:297.85pt;margin-top:5.45pt;width:47.75pt;height:0;z-index:251669504" o:connectortype="straight"/>
+        </w:pict>
+      </w:r>
+      <w:r>
+        <w:rPr>
+          <w:noProof/>
+          <w:lang w:eastAsia="de-CH"/>
+        </w:rPr>
+        <w:pict>
+          <v:shape id="_x0000_s1045" type="#_x0000_t32" style="position:absolute;margin-left:135.4pt;margin-top:5.45pt;width:47.75pt;height:0;z-index:251668480" o:connectortype="straight"/>
+        </w:pict>
+      </w:r>
+    </w:p>
+    <w:p/>
+    <w:p>
+      <w:r>
+        <w:t xml:space="preserve">Beim Klick auf einen Menüpunkt ruft die init()-Methode diejenige Unterseite auf, welche im entsprechenden Zustand definiert ist. </w:t>
+      </w:r>
+      <w:r>
+        <w:t>B</w:t>
+      </w:r>
+      <w:r>
+        <w:t>eim Starten der Applikation ist</w:t>
+      </w:r>
+      <w:r>
+        <w:t xml:space="preserve"> als Defaultzustand</w:t>
+      </w:r>
+      <w:r>
+        <w:t xml:space="preserve"> "MainMenuState" gesetzt.</w:t>
+      </w:r>
+    </w:p>
+    <w:p/>
+    <w:p>
+      <w:r>
+        <w:t>Beim Klick auf den back-Button und dem damit verbundenen Aufruf der back()-Methode, wird diejenige übergeordnete Seite aufgerufen, welche im momentan aktiven Status definiert ist.</w:t>
+      </w:r>
+    </w:p>
+    <w:p/>
+    <w:p>
+      <w:r>
+        <w:t>Bei jedem Aufruf der init()- oder back()-Methode wird der Zustand der nachfolgenden Seite gesetzt.</w:t>
+      </w:r>
+    </w:p>
+    <w:p/>
+    <w:p>
+      <w:bookmarkStart w:id="0" w:name="_GoBack"/>
+      <w:bookmarkEnd w:id="0"/>
+    </w:p>
+    <w:p/>
+    <w:p/>
+    <w:p>
+      <w:pPr>
+        <w:jc w:val="center"/>
+      </w:pPr>
+      <w:r>
+        <w:rPr>
+          <w:noProof/>
+          <w:lang w:eastAsia="de-CH"/>
+        </w:rPr>
+        <w:drawing>
+          <wp:inline distT="0" distB="0" distL="0" distR="0">
+            <wp:extent cx="3850481" cy="2100263"/>
+            <wp:effectExtent l="19050" t="0" r="0" b="0"/>
+            <wp:docPr id="1" name="Bild 1" descr="\\sb000099\FS-User-AEK$\AEKMFA\_private\furtherEducation\BFH\modules\SoftwareEngineeringDesign\statePattern_classdiagramApollo.jpg"/>
+            <wp:cNvGraphicFramePr>
+              <a:graphicFrameLocks xmlns:a="http://schemas.openxmlformats.org/drawingml/2006/main" noChangeAspect="1"/>
+            </wp:cNvGraphicFramePr>
+            <a:graphic xmlns:a="http://schemas.openxmlformats.org/drawingml/2006/main">
+              <a:graphicData uri="http://schemas.openxmlformats.org/drawingml/2006/picture">
+                <pic:pic xmlns:pic="http://schemas.openxmlformats.org/drawingml/2006/picture">
+                  <pic:nvPicPr>
+                    <pic:cNvPr id="0" name="Picture 1" descr="\\sb000099\FS-User-AEK$\AEKMFA\_private\furtherEducation\BFH\modules\SoftwareEngineeringDesign\statePattern_classdiagramApollo.jpg"/>
+                    <pic:cNvPicPr>
+                      <a:picLocks noChangeAspect="1" noChangeArrowheads="1"/>
+                    </pic:cNvPicPr>
+                  </pic:nvPicPr>
+                  <pic:blipFill>
+                    <a:blip r:embed="rId18"/>
+                    <a:srcRect/>
+                    <a:stretch>
+                      <a:fillRect/>
+                    </a:stretch>
+                  </pic:blipFill>
+                  <pic:spPr bwMode="auto">
+                    <a:xfrm>
+                      <a:off x="0" y="0"/>
+                      <a:ext cx="3850481" cy="2100263"/>
+                    </a:xfrm>
+                    <a:prstGeom prst="rect">
+                      <a:avLst/>
+                    </a:prstGeom>
+                    <a:noFill/>
+                    <a:ln w="9525">
+                      <a:noFill/>
+                      <a:miter lim="800000"/>
+                      <a:headEnd/>
+                      <a:tailEnd/>
+                    </a:ln>
+                  </pic:spPr>
+                </pic:pic>
+              </a:graphicData>
+            </a:graphic>
+          </wp:inline>
+        </w:drawing>
+      </w:r>
+    </w:p>
+    <w:p/>
+    <w:p/>
+    <w:p/>
     <w:sectPr>
-      <w:headerReference w:type="default" r:id="rId15"/>
-      <w:footerReference w:type="default" r:id="rId16"/>
+      <w:headerReference w:type="default" r:id="rId19"/>
+      <w:footerReference w:type="default" r:id="rId20"/>
       <w:pgSz w:w="11906" w:h="16838" w:code="9"/>
       <w:pgMar w:top="1418" w:right="1134" w:bottom="1134" w:left="1134" w:header="680" w:footer="567" w:gutter="0"/>
       <w:cols w:space="708"/>
@@ -938,7 +1525,7 @@
         <w:sz w:val="16"/>
         <w:lang w:val="en-GB"/>
       </w:rPr>
-      <w:t>07/05/2013 15:59</w:t>
+      <w:t>16/05/2013 12:51</w:t>
     </w:r>
     <w:r>
       <w:rPr>
@@ -993,7 +1580,7 @@
         <w:sz w:val="16"/>
         <w:lang w:val="en-GB"/>
       </w:rPr>
-      <w:t>2</w:t>
+      <w:t>3</w:t>
     </w:r>
     <w:r>
       <w:rPr>
@@ -1015,7 +1602,7 @@
           <w:sz w:val="16"/>
           <w:lang w:val="en-GB"/>
         </w:rPr>
-        <w:t>2</w:t>
+        <w:t>3</w:t>
       </w:r>
     </w:fldSimple>
   </w:p>
@@ -2121,7 +2708,6 @@
     <w:name w:val="header"/>
     <w:basedOn w:val="Standard"/>
     <w:link w:val="KopfzeileZchn"/>
-    <w:semiHidden/>
     <w:unhideWhenUsed/>
     <w:rsid w:val="00D30770"/>
     <w:pPr>
@@ -2135,7 +2721,6 @@
     <w:name w:val="Kopfzeile Zchn"/>
     <w:basedOn w:val="Absatz-Standardschriftart"/>
     <w:link w:val="Kopfzeile"/>
-    <w:semiHidden/>
     <w:rsid w:val="00D30770"/>
     <w:rPr>
       <w:rFonts w:ascii="Arial" w:hAnsi="Arial" w:cs="Arial"/>
@@ -2149,7 +2734,6 @@
     <w:name w:val="footer"/>
     <w:basedOn w:val="Standard"/>
     <w:link w:val="FuzeileZchn"/>
-    <w:semiHidden/>
     <w:unhideWhenUsed/>
     <w:rsid w:val="00D30770"/>
     <w:pPr>
@@ -2163,7 +2747,6 @@
     <w:name w:val="Fußzeile Zchn"/>
     <w:basedOn w:val="Absatz-Standardschriftart"/>
     <w:link w:val="Fuzeile"/>
-    <w:semiHidden/>
     <w:rsid w:val="00D30770"/>
     <w:rPr>
       <w:rFonts w:ascii="Arial" w:hAnsi="Arial" w:cs="Arial"/>
@@ -3404,7 +3987,7 @@
 </file>
 
 <file path=customXml/itemProps1.xml><?xml version="1.0" encoding="utf-8"?>
-<ds:datastoreItem xmlns:ds="http://schemas.openxmlformats.org/officeDocument/2006/customXml" ds:itemID="{2EC0F86A-1E44-43CE-9140-A918EC5EC58F}">
+<ds:datastoreItem xmlns:ds="http://schemas.openxmlformats.org/officeDocument/2006/customXml" ds:itemID="{344B7A8E-1FEA-4695-AE75-E3A436A3ADDA}">
   <ds:schemaRefs>
     <ds:schemaRef ds:uri="http://schemas.openxmlformats.org/officeDocument/2006/bibliography"/>
   </ds:schemaRefs>

</xml_diff>